<commit_message>
Entrega Final - laboratorio 6
</commit_message>
<xml_diff>
--- a/Docs/Observaciones-Lab 6.docx
+++ b/Docs/Observaciones-Lab 6.docx
@@ -29,13 +29,7 @@
         <w:rPr>
           <w:lang w:val="es-419"/>
         </w:rPr>
-        <w:t xml:space="preserve">Estudiante </w:t>
-      </w:r>
-      <w:r>
-        <w:rPr>
-          <w:lang w:val="es-419"/>
-        </w:rPr>
-        <w:t>1</w:t>
+        <w:t>Juan Sebastian Castro</w:t>
       </w:r>
       <w:r>
         <w:rPr>
@@ -47,7 +41,7 @@
         <w:rPr>
           <w:lang w:val="es-419"/>
         </w:rPr>
-        <w:t>Cod XXXX</w:t>
+        <w:t>(201813107)</w:t>
       </w:r>
     </w:p>
     <w:p>
@@ -62,13 +56,19 @@
         <w:rPr>
           <w:lang w:val="es-419"/>
         </w:rPr>
-        <w:t xml:space="preserve">Estudiante </w:t>
-      </w:r>
-      <w:r>
-        <w:rPr>
-          <w:lang w:val="es-419"/>
-        </w:rPr>
-        <w:t>2 Cod XXXX</w:t>
+        <w:t>Juan Diego Calixto</w:t>
+      </w:r>
+      <w:r>
+        <w:rPr>
+          <w:lang w:val="es-419"/>
+        </w:rPr>
+        <w:t xml:space="preserve"> </w:t>
+      </w:r>
+      <w:r>
+        <w:rPr>
+          <w:lang w:val="es-419"/>
+        </w:rPr>
+        <w:t>(202020774)</w:t>
       </w:r>
     </w:p>
     <w:p>
@@ -104,6 +104,25 @@
     </w:p>
     <w:p>
       <w:pPr>
+        <w:spacing w:after="0"/>
+        <w:ind w:firstLine="360"/>
+        <w:jc w:val="both"/>
+        <w:rPr>
+          <w:rFonts w:ascii="Dax-Regular" w:hAnsi="Dax-Regular"/>
+          <w:lang w:val="es-419"/>
+        </w:rPr>
+      </w:pPr>
+      <w:r>
+        <w:rPr>
+          <w:rFonts w:ascii="Dax-Regular" w:hAnsi="Dax-Regular"/>
+          <w:highlight w:val="cyan"/>
+          <w:lang w:val="es-419"/>
+        </w:rPr>
+        <w:t>Map</w:t>
+      </w:r>
+    </w:p>
+    <w:p>
+      <w:pPr>
         <w:pStyle w:val="ListParagraph"/>
         <w:numPr>
           <w:ilvl w:val="0"/>
@@ -127,11 +146,8 @@
     <w:p>
       <w:pPr>
         <w:pStyle w:val="ListParagraph"/>
-        <w:numPr>
-          <w:ilvl w:val="0"/>
-          <w:numId w:val="1"/>
-        </w:numPr>
-        <w:spacing w:after="0"/>
+        <w:spacing w:after="0"/>
+        <w:ind w:left="360"/>
         <w:jc w:val="both"/>
         <w:rPr>
           <w:rFonts w:ascii="Dax-Regular" w:hAnsi="Dax-Regular"/>
@@ -141,9 +157,10 @@
       <w:r>
         <w:rPr>
           <w:rFonts w:ascii="Dax-Regular" w:hAnsi="Dax-Regular"/>
-          <w:lang w:val="es-419"/>
-        </w:rPr>
-        <w:t>¿Cuál es el factor de carga?</w:t>
+          <w:highlight w:val="cyan"/>
+          <w:lang w:val="es-419"/>
+        </w:rPr>
+        <w:t>800</w:t>
       </w:r>
     </w:p>
     <w:p>
@@ -165,23 +182,27 @@
           <w:rFonts w:ascii="Dax-Regular" w:hAnsi="Dax-Regular"/>
           <w:lang w:val="es-419"/>
         </w:rPr>
-        <w:t xml:space="preserve">¿Con cuántos elementos serán necesarios agregar para hacer </w:t>
-      </w:r>
-      <w:proofErr w:type="spellStart"/>
-      <w:r>
-        <w:rPr>
-          <w:rFonts w:ascii="Dax-Regular" w:hAnsi="Dax-Regular"/>
-          <w:lang w:val="es-419"/>
-        </w:rPr>
-        <w:t>re-hash</w:t>
-      </w:r>
-      <w:proofErr w:type="spellEnd"/>
-      <w:r>
-        <w:rPr>
-          <w:rFonts w:ascii="Dax-Regular" w:hAnsi="Dax-Regular"/>
-          <w:lang w:val="es-419"/>
-        </w:rPr>
-        <w:t xml:space="preserve"> de la tabla?</w:t>
+        <w:t>¿Cuál es el factor de carga?</w:t>
+      </w:r>
+    </w:p>
+    <w:p>
+      <w:pPr>
+        <w:pStyle w:val="ListParagraph"/>
+        <w:spacing w:after="0"/>
+        <w:ind w:left="360"/>
+        <w:jc w:val="both"/>
+        <w:rPr>
+          <w:rFonts w:ascii="Dax-Regular" w:hAnsi="Dax-Regular"/>
+          <w:lang w:val="es-419"/>
+        </w:rPr>
+      </w:pPr>
+      <w:r>
+        <w:rPr>
+          <w:rFonts w:ascii="Dax-Regular" w:hAnsi="Dax-Regular"/>
+          <w:highlight w:val="cyan"/>
+          <w:lang w:val="es-419"/>
+        </w:rPr>
+        <w:t>4.0</w:t>
       </w:r>
     </w:p>
     <w:p>
@@ -203,34 +224,27 @@
           <w:rFonts w:ascii="Dax-Regular" w:hAnsi="Dax-Regular"/>
           <w:lang w:val="es-419"/>
         </w:rPr>
-        <w:t>¿Qué hace la instrucción “</w:t>
-      </w:r>
-      <w:proofErr w:type="spellStart"/>
-      <w:r>
-        <w:rPr>
-          <w:rFonts w:ascii="Dax-Regular" w:hAnsi="Dax-Regular"/>
-          <w:b/>
-          <w:bCs/>
-          <w:lang w:val="es-419"/>
-        </w:rPr>
-        <w:t>mp.put</w:t>
-      </w:r>
-      <w:proofErr w:type="spellEnd"/>
-      <w:r>
-        <w:rPr>
-          <w:rFonts w:ascii="Dax-Regular" w:hAnsi="Dax-Regular"/>
-          <w:b/>
-          <w:bCs/>
-          <w:lang w:val="es-419"/>
-        </w:rPr>
-        <w:t>(...)”</w:t>
-      </w:r>
-      <w:r>
-        <w:rPr>
-          <w:rFonts w:ascii="Dax-Regular" w:hAnsi="Dax-Regular"/>
-          <w:lang w:val="es-419"/>
-        </w:rPr>
-        <w:t>?</w:t>
+        <w:t>¿Con cuántos elementos serán necesarios agregar para hacer re-hash de la tabla?</w:t>
+      </w:r>
+    </w:p>
+    <w:p>
+      <w:pPr>
+        <w:pStyle w:val="ListParagraph"/>
+        <w:spacing w:after="0"/>
+        <w:ind w:left="360"/>
+        <w:jc w:val="both"/>
+        <w:rPr>
+          <w:rFonts w:ascii="Dax-Regular" w:hAnsi="Dax-Regular"/>
+          <w:lang w:val="es-419"/>
+        </w:rPr>
+      </w:pPr>
+      <w:r>
+        <w:rPr>
+          <w:rFonts w:ascii="Dax-Regular" w:hAnsi="Dax-Regular"/>
+          <w:highlight w:val="cyan"/>
+          <w:lang w:val="es-419"/>
+        </w:rPr>
+        <w:t>Para el CHAINING no se realiza un re-hash</w:t>
       </w:r>
     </w:p>
     <w:p>
@@ -252,70 +266,59 @@
           <w:rFonts w:ascii="Dax-Regular" w:hAnsi="Dax-Regular"/>
           <w:lang w:val="es-419"/>
         </w:rPr>
-        <w:t>¿</w:t>
-      </w:r>
-      <w:r>
-        <w:rPr>
-          <w:rFonts w:ascii="Dax-Regular" w:hAnsi="Dax-Regular"/>
-          <w:lang w:val="es-ES"/>
-        </w:rPr>
-        <w:t xml:space="preserve">Qué papel cumple </w:t>
+        <w:t>¿Qué hace la instrucción “</w:t>
       </w:r>
       <w:r>
         <w:rPr>
           <w:rFonts w:ascii="Dax-Regular" w:hAnsi="Dax-Regular"/>
           <w:b/>
           <w:bCs/>
-          <w:lang w:val="es-ES"/>
-        </w:rPr>
-        <w:t>“</w:t>
-      </w:r>
-      <w:proofErr w:type="spellStart"/>
-      <w:r>
-        <w:rPr>
-          <w:rFonts w:ascii="Dax-Regular" w:hAnsi="Dax-Regular"/>
-          <w:b/>
-          <w:bCs/>
-          <w:lang w:val="es-ES"/>
-        </w:rPr>
-        <w:t>book</w:t>
-      </w:r>
-      <w:proofErr w:type="spellEnd"/>
-      <w:r>
-        <w:rPr>
-          <w:rFonts w:ascii="Dax-Regular" w:hAnsi="Dax-Regular"/>
-          <w:b/>
-          <w:bCs/>
-          <w:lang w:val="es-ES"/>
-        </w:rPr>
-        <w:t>[‘</w:t>
-      </w:r>
-      <w:proofErr w:type="spellStart"/>
-      <w:r>
-        <w:rPr>
-          <w:rFonts w:ascii="Dax-Regular" w:hAnsi="Dax-Regular"/>
-          <w:b/>
-          <w:bCs/>
-          <w:lang w:val="es-ES"/>
-        </w:rPr>
-        <w:t>goodreads_book_id</w:t>
-      </w:r>
-      <w:proofErr w:type="spellEnd"/>
-      <w:r>
-        <w:rPr>
-          <w:rFonts w:ascii="Dax-Regular" w:hAnsi="Dax-Regular"/>
-          <w:b/>
-          <w:bCs/>
-          <w:lang w:val="es-ES"/>
-        </w:rPr>
-        <w:t>’]”</w:t>
-      </w:r>
-      <w:r>
-        <w:rPr>
-          <w:rFonts w:ascii="Dax-Regular" w:hAnsi="Dax-Regular"/>
-          <w:lang w:val="es-ES"/>
-        </w:rPr>
-        <w:t xml:space="preserve"> en esa instrucción?</w:t>
+          <w:lang w:val="es-419"/>
+        </w:rPr>
+        <w:t>mp.put(...)”</w:t>
+      </w:r>
+      <w:r>
+        <w:rPr>
+          <w:rFonts w:ascii="Dax-Regular" w:hAnsi="Dax-Regular"/>
+          <w:lang w:val="es-419"/>
+        </w:rPr>
+        <w:t>?</w:t>
+      </w:r>
+    </w:p>
+    <w:p>
+      <w:pPr>
+        <w:pStyle w:val="ListParagraph"/>
+        <w:spacing w:after="0"/>
+        <w:ind w:left="360"/>
+        <w:jc w:val="both"/>
+        <w:rPr>
+          <w:rFonts w:ascii="Dax-Regular" w:hAnsi="Dax-Regular"/>
+          <w:lang w:val="es-419"/>
+        </w:rPr>
+      </w:pPr>
+      <w:r>
+        <w:rPr>
+          <w:rFonts w:ascii="Dax-Regular" w:hAnsi="Dax-Regular"/>
+          <w:highlight w:val="cyan"/>
+          <w:lang w:val="es-419"/>
+        </w:rPr>
+        <w:t>Recibe por parametro un mapa una llave y un valor, luego revisa si para esa llave ya existe un valor guardado, en dado caso que exista la reemplaza y si no, la agrega al final del bucket</w:t>
+      </w:r>
+      <w:r>
+        <w:rPr>
+          <w:rFonts w:ascii="Dax-Regular" w:hAnsi="Dax-Regular"/>
+          <w:highlight w:val="cyan"/>
+          <w:lang w:val="es-419"/>
+        </w:rPr>
+        <w:t xml:space="preserve"> y</w:t>
+      </w:r>
+      <w:r>
+        <w:rPr>
+          <w:rFonts w:ascii="Dax-Regular" w:hAnsi="Dax-Regular"/>
+          <w:highlight w:val="cyan"/>
+          <w:lang w:val="es-419"/>
+        </w:rPr>
+        <w:t xml:space="preserve"> aumenta el tamaño del mapa y si se supera el limitloadfactor manda a hacer reshash.</w:t>
       </w:r>
     </w:p>
     <w:p>
@@ -335,6 +338,111 @@
       <w:r>
         <w:rPr>
           <w:rFonts w:ascii="Dax-Regular" w:hAnsi="Dax-Regular"/>
+          <w:lang w:val="es-419"/>
+        </w:rPr>
+        <w:t>¿</w:t>
+      </w:r>
+      <w:r>
+        <w:rPr>
+          <w:rFonts w:ascii="Dax-Regular" w:hAnsi="Dax-Regular"/>
+          <w:lang w:val="es-ES"/>
+        </w:rPr>
+        <w:t xml:space="preserve">Qué papel cumple </w:t>
+      </w:r>
+      <w:r>
+        <w:rPr>
+          <w:rFonts w:ascii="Dax-Regular" w:hAnsi="Dax-Regular"/>
+          <w:b/>
+          <w:bCs/>
+          <w:lang w:val="es-ES"/>
+        </w:rPr>
+        <w:t>“</w:t>
+      </w:r>
+      <w:proofErr w:type="spellStart"/>
+      <w:r>
+        <w:rPr>
+          <w:rFonts w:ascii="Dax-Regular" w:hAnsi="Dax-Regular"/>
+          <w:b/>
+          <w:bCs/>
+          <w:lang w:val="es-ES"/>
+        </w:rPr>
+        <w:t>book</w:t>
+      </w:r>
+      <w:proofErr w:type="spellEnd"/>
+      <w:r>
+        <w:rPr>
+          <w:rFonts w:ascii="Dax-Regular" w:hAnsi="Dax-Regular"/>
+          <w:b/>
+          <w:bCs/>
+          <w:lang w:val="es-ES"/>
+        </w:rPr>
+        <w:t>[‘</w:t>
+      </w:r>
+      <w:proofErr w:type="spellStart"/>
+      <w:r>
+        <w:rPr>
+          <w:rFonts w:ascii="Dax-Regular" w:hAnsi="Dax-Regular"/>
+          <w:b/>
+          <w:bCs/>
+          <w:lang w:val="es-ES"/>
+        </w:rPr>
+        <w:t>goodreads_book_id</w:t>
+      </w:r>
+      <w:proofErr w:type="spellEnd"/>
+      <w:r>
+        <w:rPr>
+          <w:rFonts w:ascii="Dax-Regular" w:hAnsi="Dax-Regular"/>
+          <w:b/>
+          <w:bCs/>
+          <w:lang w:val="es-ES"/>
+        </w:rPr>
+        <w:t>’]”</w:t>
+      </w:r>
+      <w:r>
+        <w:rPr>
+          <w:rFonts w:ascii="Dax-Regular" w:hAnsi="Dax-Regular"/>
+          <w:lang w:val="es-ES"/>
+        </w:rPr>
+        <w:t xml:space="preserve"> en esa instrucción?</w:t>
+      </w:r>
+    </w:p>
+    <w:p>
+      <w:pPr>
+        <w:pStyle w:val="ListParagraph"/>
+        <w:spacing w:after="0"/>
+        <w:ind w:left="360"/>
+        <w:jc w:val="both"/>
+        <w:rPr>
+          <w:rFonts w:ascii="Dax-Regular" w:hAnsi="Dax-Regular"/>
+          <w:lang w:val="es-419"/>
+        </w:rPr>
+      </w:pPr>
+      <w:r>
+        <w:rPr>
+          <w:rFonts w:ascii="Dax-Regular" w:hAnsi="Dax-Regular"/>
+          <w:highlight w:val="cyan"/>
+          <w:lang w:val="es-ES"/>
+        </w:rPr>
+        <w:t>Es el parámetro de la función que indica la llave.</w:t>
+      </w:r>
+    </w:p>
+    <w:p>
+      <w:pPr>
+        <w:pStyle w:val="ListParagraph"/>
+        <w:numPr>
+          <w:ilvl w:val="0"/>
+          <w:numId w:val="1"/>
+        </w:numPr>
+        <w:spacing w:after="0"/>
+        <w:jc w:val="both"/>
+        <w:rPr>
+          <w:rFonts w:ascii="Dax-Regular" w:hAnsi="Dax-Regular"/>
+          <w:lang w:val="es-419"/>
+        </w:rPr>
+      </w:pPr>
+      <w:r>
+        <w:rPr>
+          <w:rFonts w:ascii="Dax-Regular" w:hAnsi="Dax-Regular"/>
           <w:lang w:val="es-ES"/>
         </w:rPr>
         <w:t xml:space="preserve">¿Qué papel cumple </w:t>
@@ -386,11 +494,8 @@
     <w:p>
       <w:pPr>
         <w:pStyle w:val="ListParagraph"/>
-        <w:numPr>
-          <w:ilvl w:val="0"/>
-          <w:numId w:val="1"/>
-        </w:numPr>
-        <w:spacing w:after="0"/>
+        <w:spacing w:after="0"/>
+        <w:ind w:left="360"/>
         <w:jc w:val="both"/>
         <w:rPr>
           <w:rFonts w:ascii="Dax-Regular" w:hAnsi="Dax-Regular"/>
@@ -400,45 +505,51 @@
       <w:r>
         <w:rPr>
           <w:rFonts w:ascii="Dax-Regular" w:hAnsi="Dax-Regular"/>
-          <w:lang w:val="es-419"/>
-        </w:rPr>
-        <w:t xml:space="preserve">¿Qué hace la instrucción </w:t>
-      </w:r>
-      <w:r>
-        <w:rPr>
-          <w:rFonts w:ascii="Dax-Regular" w:hAnsi="Dax-Regular"/>
-          <w:b/>
-          <w:bCs/>
-          <w:lang w:val="es-419"/>
-        </w:rPr>
-        <w:t>“</w:t>
-      </w:r>
-      <w:proofErr w:type="spellStart"/>
-      <w:r>
-        <w:rPr>
-          <w:rFonts w:ascii="Dax-Regular" w:hAnsi="Dax-Regular"/>
-          <w:b/>
-          <w:bCs/>
-          <w:lang w:val="es-419"/>
-        </w:rPr>
-        <w:t>mp.get</w:t>
-      </w:r>
-      <w:proofErr w:type="spellEnd"/>
-      <w:r>
-        <w:rPr>
-          <w:rFonts w:ascii="Dax-Regular" w:hAnsi="Dax-Regular"/>
-          <w:b/>
-          <w:bCs/>
-          <w:lang w:val="es-419"/>
-        </w:rPr>
-        <w:t>(…)”</w:t>
-      </w:r>
-      <w:r>
-        <w:rPr>
-          <w:rFonts w:ascii="Dax-Regular" w:hAnsi="Dax-Regular"/>
-          <w:lang w:val="es-419"/>
-        </w:rPr>
-        <w:t>?</w:t>
+          <w:highlight w:val="cyan"/>
+          <w:lang w:val="es-ES"/>
+        </w:rPr>
+        <w:t xml:space="preserve">Es el valor </w:t>
+      </w:r>
+      <w:r>
+        <w:rPr>
+          <w:rFonts w:ascii="Dax-Regular" w:hAnsi="Dax-Regular"/>
+          <w:highlight w:val="cyan"/>
+          <w:lang w:val="es-ES"/>
+        </w:rPr>
+        <w:t xml:space="preserve">que esta ligado </w:t>
+      </w:r>
+      <w:proofErr w:type="gramStart"/>
+      <w:r>
+        <w:rPr>
+          <w:rFonts w:ascii="Dax-Regular" w:hAnsi="Dax-Regular"/>
+          <w:highlight w:val="cyan"/>
+          <w:lang w:val="es-ES"/>
+        </w:rPr>
+        <w:t xml:space="preserve">a </w:t>
+      </w:r>
+      <w:r>
+        <w:rPr>
+          <w:rFonts w:ascii="Dax-Regular" w:hAnsi="Dax-Regular"/>
+          <w:highlight w:val="cyan"/>
+          <w:lang w:val="es-ES"/>
+        </w:rPr>
+        <w:t xml:space="preserve"> la</w:t>
+      </w:r>
+      <w:proofErr w:type="gramEnd"/>
+      <w:r>
+        <w:rPr>
+          <w:rFonts w:ascii="Dax-Regular" w:hAnsi="Dax-Regular"/>
+          <w:highlight w:val="cyan"/>
+          <w:lang w:val="es-ES"/>
+        </w:rPr>
+        <w:t xml:space="preserve"> llave</w:t>
+      </w:r>
+      <w:r>
+        <w:rPr>
+          <w:rFonts w:ascii="Dax-Regular" w:hAnsi="Dax-Regular"/>
+          <w:lang w:val="es-ES"/>
+        </w:rPr>
+        <w:t>.</w:t>
       </w:r>
     </w:p>
     <w:p>
@@ -460,63 +571,43 @@
           <w:rFonts w:ascii="Dax-Regular" w:hAnsi="Dax-Regular"/>
           <w:lang w:val="es-419"/>
         </w:rPr>
-        <w:t>¿</w:t>
-      </w:r>
-      <w:r>
-        <w:rPr>
-          <w:rFonts w:ascii="Dax-Regular" w:hAnsi="Dax-Regular"/>
-          <w:lang w:val="es-ES"/>
-        </w:rPr>
-        <w:t xml:space="preserve">Qué papel cumple </w:t>
+        <w:t xml:space="preserve">¿Qué hace la instrucción </w:t>
       </w:r>
       <w:r>
         <w:rPr>
           <w:rFonts w:ascii="Dax-Regular" w:hAnsi="Dax-Regular"/>
           <w:b/>
           <w:bCs/>
-          <w:lang w:val="es-ES"/>
-        </w:rPr>
-        <w:t>“</w:t>
-      </w:r>
-      <w:proofErr w:type="spellStart"/>
-      <w:r>
-        <w:rPr>
-          <w:rFonts w:ascii="Dax-Regular" w:hAnsi="Dax-Regular"/>
-          <w:b/>
-          <w:bCs/>
-          <w:i/>
-          <w:iCs/>
-          <w:lang w:val="es-ES"/>
-        </w:rPr>
-        <w:t>year</w:t>
-      </w:r>
-      <w:proofErr w:type="spellEnd"/>
-      <w:r>
-        <w:rPr>
-          <w:rFonts w:ascii="Dax-Regular" w:hAnsi="Dax-Regular"/>
-          <w:b/>
-          <w:bCs/>
-          <w:i/>
-          <w:iCs/>
-          <w:lang w:val="es-ES"/>
-        </w:rPr>
-        <w:t>”</w:t>
-      </w:r>
-      <w:r>
-        <w:rPr>
-          <w:rFonts w:ascii="Dax-Regular" w:hAnsi="Dax-Regular"/>
-          <w:b/>
-          <w:bCs/>
-          <w:lang w:val="es-ES"/>
-        </w:rPr>
-        <w:t xml:space="preserve"> </w:t>
-      </w:r>
-      <w:r>
-        <w:rPr>
-          <w:rFonts w:ascii="Dax-Regular" w:hAnsi="Dax-Regular"/>
-          <w:lang w:val="es-ES"/>
-        </w:rPr>
-        <w:t>en esa instrucción?</w:t>
+          <w:lang w:val="es-419"/>
+        </w:rPr>
+        <w:t>“mp.get(…)”</w:t>
+      </w:r>
+      <w:r>
+        <w:rPr>
+          <w:rFonts w:ascii="Dax-Regular" w:hAnsi="Dax-Regular"/>
+          <w:lang w:val="es-419"/>
+        </w:rPr>
+        <w:t>?</w:t>
+      </w:r>
+    </w:p>
+    <w:p>
+      <w:pPr>
+        <w:pStyle w:val="ListParagraph"/>
+        <w:spacing w:after="0"/>
+        <w:ind w:left="360"/>
+        <w:jc w:val="both"/>
+        <w:rPr>
+          <w:rFonts w:ascii="Dax-Regular" w:hAnsi="Dax-Regular"/>
+          <w:lang w:val="es-419"/>
+        </w:rPr>
+      </w:pPr>
+      <w:r>
+        <w:rPr>
+          <w:rFonts w:ascii="Dax-Regular" w:hAnsi="Dax-Regular"/>
+          <w:highlight w:val="cyan"/>
+          <w:lang w:val="es-419"/>
+        </w:rPr>
+        <w:t>Dada una llave de un mapa, la busca y retorna su valor asociado.</w:t>
       </w:r>
     </w:p>
     <w:p>
@@ -533,13 +624,19 @@
           <w:lang w:val="es-419"/>
         </w:rPr>
       </w:pPr>
-      <w:proofErr w:type="gramStart"/>
-      <w:r>
-        <w:rPr>
-          <w:rFonts w:ascii="Dax-Regular" w:hAnsi="Dax-Regular"/>
-          <w:lang w:val="es-ES"/>
-        </w:rPr>
-        <w:t xml:space="preserve">¿Qué hace la instrucción </w:t>
+      <w:r>
+        <w:rPr>
+          <w:rFonts w:ascii="Dax-Regular" w:hAnsi="Dax-Regular"/>
+          <w:lang w:val="es-419"/>
+        </w:rPr>
+        <w:t>¿</w:t>
+      </w:r>
+      <w:r>
+        <w:rPr>
+          <w:rFonts w:ascii="Dax-Regular" w:hAnsi="Dax-Regular"/>
+          <w:lang w:val="es-ES"/>
+        </w:rPr>
+        <w:t xml:space="preserve">Qué papel cumple </w:t>
       </w:r>
       <w:r>
         <w:rPr>
@@ -556,21 +653,24 @@
           <w:rFonts w:ascii="Dax-Regular" w:hAnsi="Dax-Regular"/>
           <w:b/>
           <w:bCs/>
-          <w:lang w:val="es-ES"/>
-        </w:rPr>
-        <w:t>me.</w:t>
-      </w:r>
-      <w:proofErr w:type="gramEnd"/>
+          <w:i/>
+          <w:iCs/>
+          <w:lang w:val="es-ES"/>
+        </w:rPr>
+        <w:t>year</w:t>
+      </w:r>
+      <w:proofErr w:type="spellEnd"/>
       <w:r>
         <w:rPr>
           <w:rFonts w:ascii="Dax-Regular" w:hAnsi="Dax-Regular"/>
           <w:b/>
           <w:bCs/>
-          <w:lang w:val="es-ES"/>
-        </w:rPr>
-        <w:t>getValue</w:t>
-      </w:r>
-      <w:proofErr w:type="spellEnd"/>
+          <w:i/>
+          <w:iCs/>
+          <w:lang w:val="es-ES"/>
+        </w:rPr>
+        <w:t>”</w:t>
+      </w:r>
       <w:r>
         <w:rPr>
           <w:rFonts w:ascii="Dax-Regular" w:hAnsi="Dax-Regular"/>
@@ -578,6 +678,86 @@
           <w:bCs/>
           <w:lang w:val="es-ES"/>
         </w:rPr>
+        <w:t xml:space="preserve"> </w:t>
+      </w:r>
+      <w:r>
+        <w:rPr>
+          <w:rFonts w:ascii="Dax-Regular" w:hAnsi="Dax-Regular"/>
+          <w:lang w:val="es-ES"/>
+        </w:rPr>
+        <w:t>en esa instrucción?</w:t>
+      </w:r>
+    </w:p>
+    <w:p>
+      <w:pPr>
+        <w:pStyle w:val="ListParagraph"/>
+        <w:spacing w:after="0"/>
+        <w:ind w:left="360"/>
+        <w:jc w:val="both"/>
+        <w:rPr>
+          <w:rFonts w:ascii="Dax-Regular" w:hAnsi="Dax-Regular"/>
+          <w:lang w:val="es-419"/>
+        </w:rPr>
+      </w:pPr>
+      <w:r>
+        <w:rPr>
+          <w:rFonts w:ascii="Dax-Regular" w:hAnsi="Dax-Regular"/>
+          <w:highlight w:val="cyan"/>
+          <w:lang w:val="es-ES"/>
+        </w:rPr>
+        <w:t>Es el parámetro del año de los libros que se van a retornar, y el índice por el cual se esta referenciando.</w:t>
+      </w:r>
+    </w:p>
+    <w:p>
+      <w:pPr>
+        <w:pStyle w:val="ListParagraph"/>
+        <w:numPr>
+          <w:ilvl w:val="0"/>
+          <w:numId w:val="1"/>
+        </w:numPr>
+        <w:spacing w:after="0"/>
+        <w:jc w:val="both"/>
+        <w:rPr>
+          <w:rFonts w:ascii="Dax-Regular" w:hAnsi="Dax-Regular"/>
+          <w:lang w:val="es-419"/>
+        </w:rPr>
+      </w:pPr>
+      <w:r>
+        <w:rPr>
+          <w:rFonts w:ascii="Dax-Regular" w:hAnsi="Dax-Regular"/>
+          <w:lang w:val="es-ES"/>
+        </w:rPr>
+        <w:t xml:space="preserve">¿Qué hace la instrucción </w:t>
+      </w:r>
+      <w:r>
+        <w:rPr>
+          <w:rFonts w:ascii="Dax-Regular" w:hAnsi="Dax-Regular"/>
+          <w:b/>
+          <w:bCs/>
+          <w:lang w:val="es-ES"/>
+        </w:rPr>
+        <w:t>“</w:t>
+      </w:r>
+      <w:proofErr w:type="spellStart"/>
+      <w:proofErr w:type="gramStart"/>
+      <w:r>
+        <w:rPr>
+          <w:rFonts w:ascii="Dax-Regular" w:hAnsi="Dax-Regular"/>
+          <w:b/>
+          <w:bCs/>
+          <w:lang w:val="es-ES"/>
+        </w:rPr>
+        <w:t>me.getValue</w:t>
+      </w:r>
+      <w:proofErr w:type="spellEnd"/>
+      <w:proofErr w:type="gramEnd"/>
+      <w:r>
+        <w:rPr>
+          <w:rFonts w:ascii="Dax-Regular" w:hAnsi="Dax-Regular"/>
+          <w:b/>
+          <w:bCs/>
+          <w:lang w:val="es-ES"/>
+        </w:rPr>
         <w:t>(…)”</w:t>
       </w:r>
       <w:r>
@@ -586,6 +766,26 @@
           <w:lang w:val="es-ES"/>
         </w:rPr>
         <w:t>?</w:t>
+      </w:r>
+    </w:p>
+    <w:p>
+      <w:pPr>
+        <w:pStyle w:val="ListParagraph"/>
+        <w:spacing w:after="0"/>
+        <w:ind w:left="360"/>
+        <w:jc w:val="both"/>
+        <w:rPr>
+          <w:rFonts w:ascii="Dax-Regular" w:hAnsi="Dax-Regular"/>
+          <w:lang w:val="es-419"/>
+        </w:rPr>
+      </w:pPr>
+      <w:r>
+        <w:rPr>
+          <w:rFonts w:ascii="Dax-Regular" w:hAnsi="Dax-Regular"/>
+          <w:highlight w:val="cyan"/>
+          <w:lang w:val="es-ES"/>
+        </w:rPr>
+        <w:t>Dada una pareja llave valor, retorna la llave</w:t>
       </w:r>
     </w:p>
     <w:p>
@@ -1787,5 +1987,20 @@
 </file>
 
 <file path=customXml/itemProps3.xml><?xml version="1.0" encoding="utf-8"?>
-<ds:datastoreItem xmlns:ds="http://schemas.openxmlformats.org/officeDocument/2006/customXml" ds:itemID="{40CE0DC1-42B7-46C6-90BB-2912C538F6FA}"/>
+<ds:datastoreItem xmlns:ds="http://schemas.openxmlformats.org/officeDocument/2006/customXml" ds:itemID="{40CE0DC1-42B7-46C6-90BB-2912C538F6FA}">
+  <ds:schemaRefs>
+    <ds:schemaRef ds:uri="http://schemas.microsoft.com/office/2006/metadata/contentType"/>
+    <ds:schemaRef ds:uri="http://schemas.microsoft.com/office/2006/metadata/properties/metaAttributes"/>
+    <ds:schemaRef ds:uri="http://www.w3.org/2001/XMLSchema"/>
+    <ds:schemaRef ds:uri="http://schemas.microsoft.com/office/2006/metadata/properties"/>
+    <ds:schemaRef ds:uri="164883f8-7691-4ecf-b54a-664c0d0edefe"/>
+    <ds:schemaRef ds:uri="85e30bcc-d76c-4413-8e4d-2dce22fb0743"/>
+    <ds:schemaRef ds:uri="http://schemas.microsoft.com/office/2006/documentManagement/types"/>
+    <ds:schemaRef ds:uri="http://schemas.microsoft.com/office/infopath/2007/PartnerControls"/>
+    <ds:schemaRef ds:uri="http://schemas.openxmlformats.org/package/2006/metadata/core-properties"/>
+    <ds:schemaRef ds:uri="http://purl.org/dc/elements/1.1/"/>
+    <ds:schemaRef ds:uri="http://purl.org/dc/terms/"/>
+    <ds:schemaRef ds:uri="http://schemas.microsoft.com/internal/obd"/>
+  </ds:schemaRefs>
+</ds:datastoreItem>
 </file>
</xml_diff>